<commit_message>
modify htp_audit user guide
</commit_message>
<xml_diff>
--- a/HTP MySQL审计使用手册.docx
+++ b/HTP MySQL审计使用手册.docx
@@ -294,6 +294,13 @@
     <w:p/>
     <w:p/>
     <w:p/>
+    <w:p>
+      <w:pPr>
+        <w:rPr>
+          <w:rFonts w:hint="eastAsia"/>
+        </w:rPr>
+      </w:pPr>
+    </w:p>
     <w:p/>
     <w:p/>
     <w:p>
@@ -318,15 +325,16 @@
       <w:bookmarkStart w:id="9" w:name="_Toc284475035"/>
       <w:bookmarkStart w:id="10" w:name="_Toc285008906"/>
       <w:bookmarkStart w:id="11" w:name="_Toc327445596"/>
-      <w:bookmarkStart w:id="12" w:name="_Toc414874608"/>
-      <w:bookmarkStart w:id="13" w:name="_Toc66389004"/>
-      <w:bookmarkStart w:id="14" w:name="_Toc250390986"/>
+      <w:bookmarkStart w:id="12" w:name="_Toc66389004"/>
+      <w:bookmarkStart w:id="13" w:name="_Toc250390986"/>
+      <w:bookmarkStart w:id="14" w:name="_Toc528077275"/>
       <w:r>
         <w:rPr>
           <w:b/>
           <w:bCs w:val="0"/>
           <w:sz w:val="30"/>
         </w:rPr>
+        <w:lastRenderedPageBreak/>
         <w:t>文档版本</w:t>
       </w:r>
       <w:bookmarkEnd w:id="0"/>
@@ -341,7 +349,7 @@
       <w:bookmarkEnd w:id="9"/>
       <w:bookmarkEnd w:id="10"/>
       <w:bookmarkEnd w:id="11"/>
-      <w:bookmarkEnd w:id="12"/>
+      <w:bookmarkEnd w:id="14"/>
     </w:p>
     <w:tbl>
       <w:tblPr>
@@ -373,8 +381,8 @@
             <w:tcW w:w="1083" w:type="dxa"/>
             <w:shd w:val="clear" w:color="auto" w:fill="C0C0C0"/>
           </w:tcPr>
+          <w:bookmarkEnd w:id="12"/>
           <w:bookmarkEnd w:id="13"/>
-          <w:bookmarkEnd w:id="14"/>
           <w:p>
             <w:pPr>
               <w:pStyle w:val="Style-"/>
@@ -392,7 +400,6 @@
                 <w:bCs/>
                 <w:color w:val="000000"/>
               </w:rPr>
-              <w:lastRenderedPageBreak/>
               <w:t>版本号</w:t>
             </w:r>
           </w:p>
@@ -492,7 +499,7 @@
             <w:bookmarkStart w:id="15" w:name="_Toc335897874"/>
             <w:bookmarkStart w:id="16" w:name="_Toc339289907"/>
             <w:bookmarkStart w:id="17" w:name="_Toc339289950"/>
-            <w:bookmarkStart w:id="18" w:name="_Toc414874609"/>
+            <w:bookmarkStart w:id="18" w:name="_Toc528077276"/>
             <w:r>
               <w:rPr>
                 <w:rFonts w:hint="eastAsia"/>
@@ -1126,7 +1133,7 @@
       <w:bookmarkStart w:id="27" w:name="_Toc285008907"/>
       <w:bookmarkStart w:id="28" w:name="_Toc327445597"/>
       <w:bookmarkStart w:id="29" w:name="_Toc335897875"/>
-      <w:bookmarkStart w:id="30" w:name="_Toc414874610"/>
+      <w:bookmarkStart w:id="30" w:name="_Toc528077277"/>
       <w:r>
         <w:rPr>
           <w:rFonts w:hint="eastAsia"/>
@@ -1151,6 +1158,8 @@
       <w:bookmarkEnd w:id="29"/>
       <w:bookmarkEnd w:id="30"/>
     </w:p>
+    <w:bookmarkStart w:id="31" w:name="_GoBack"/>
+    <w:bookmarkEnd w:id="31"/>
     <w:p>
       <w:pPr>
         <w:pStyle w:val="TOC1"/>
@@ -1180,11 +1189,10 @@
       <w:r>
         <w:fldChar w:fldCharType="separate"/>
       </w:r>
-      <w:hyperlink w:anchor="_Toc414874608" w:history="1">
+      <w:hyperlink w:anchor="_Toc528077275" w:history="1">
         <w:r>
           <w:rPr>
             <w:rStyle w:val="a3"/>
-            <w:rFonts w:hint="eastAsia"/>
             <w:b/>
             <w:noProof/>
           </w:rPr>
@@ -1209,7 +1217,7 @@
             <w:noProof/>
             <w:webHidden/>
           </w:rPr>
-          <w:instrText xml:space="preserve"> PAGEREF _Toc414874608 \h </w:instrText>
+          <w:instrText xml:space="preserve"> PAGEREF _Toc528077275 \h </w:instrText>
         </w:r>
         <w:r>
           <w:rPr>
@@ -1229,7 +1237,7 @@
             <w:noProof/>
             <w:webHidden/>
           </w:rPr>
-          <w:t>1</w:t>
+          <w:t>2</w:t>
         </w:r>
         <w:r>
           <w:rPr>
@@ -1251,7 +1259,7 @@
           <w:szCs w:val="22"/>
         </w:rPr>
       </w:pPr>
-      <w:hyperlink w:anchor="_Toc414874609" w:history="1">
+      <w:hyperlink w:anchor="_Toc528077276" w:history="1">
         <w:r>
           <w:rPr>
             <w:rStyle w:val="a3"/>
@@ -1278,7 +1286,7 @@
             <w:noProof/>
             <w:webHidden/>
           </w:rPr>
-          <w:instrText xml:space="preserve"> PAGEREF _Toc414874609 \h </w:instrText>
+          <w:instrText xml:space="preserve"> PAGEREF _Toc528077276 \h </w:instrText>
         </w:r>
         <w:r>
           <w:rPr>
@@ -1320,11 +1328,10 @@
           <w:szCs w:val="22"/>
         </w:rPr>
       </w:pPr>
-      <w:hyperlink w:anchor="_Toc414874610" w:history="1">
+      <w:hyperlink w:anchor="_Toc528077277" w:history="1">
         <w:r>
           <w:rPr>
             <w:rStyle w:val="a3"/>
-            <w:rFonts w:hint="eastAsia"/>
             <w:b/>
             <w:noProof/>
           </w:rPr>
@@ -1349,7 +1356,7 @@
             <w:noProof/>
             <w:webHidden/>
           </w:rPr>
-          <w:instrText xml:space="preserve"> PAGEREF _Toc414874610 \h </w:instrText>
+          <w:instrText xml:space="preserve"> PAGEREF _Toc528077277 \h </w:instrText>
         </w:r>
         <w:r>
           <w:rPr>
@@ -1391,11 +1398,10 @@
           <w:szCs w:val="22"/>
         </w:rPr>
       </w:pPr>
-      <w:hyperlink w:anchor="_Toc414874611" w:history="1">
+      <w:hyperlink w:anchor="_Toc528077278" w:history="1">
         <w:r>
           <w:rPr>
             <w:rStyle w:val="a3"/>
-            <w:rFonts w:hint="eastAsia"/>
             <w:b/>
             <w:noProof/>
           </w:rPr>
@@ -1420,7 +1426,7 @@
             <w:noProof/>
             <w:webHidden/>
           </w:rPr>
-          <w:instrText xml:space="preserve"> PAGEREF _Toc414874611 \h </w:instrText>
+          <w:instrText xml:space="preserve"> PAGEREF _Toc528077278 \h </w:instrText>
         </w:r>
         <w:r>
           <w:rPr>
@@ -1466,21 +1472,13 @@
           <w:szCs w:val="22"/>
         </w:rPr>
       </w:pPr>
-      <w:hyperlink w:anchor="_Toc414874612" w:history="1">
+      <w:hyperlink w:anchor="_Toc528077279" w:history="1">
         <w:r>
           <w:rPr>
             <w:rStyle w:val="a3"/>
             <w:noProof/>
           </w:rPr>
-          <w:t>1</w:t>
-        </w:r>
-        <w:r>
-          <w:rPr>
-            <w:rStyle w:val="a3"/>
-            <w:rFonts w:hint="eastAsia"/>
-            <w:noProof/>
-          </w:rPr>
-          <w:t>编写目的</w:t>
+          <w:t>1编写目的</w:t>
         </w:r>
         <w:r>
           <w:rPr>
@@ -1501,7 +1499,7 @@
             <w:noProof/>
             <w:webHidden/>
           </w:rPr>
-          <w:instrText xml:space="preserve"> PAGEREF _Toc414874612 \h </w:instrText>
+          <w:instrText xml:space="preserve"> PAGEREF _Toc528077279 \h </w:instrText>
         </w:r>
         <w:r>
           <w:rPr>
@@ -1547,21 +1545,13 @@
           <w:szCs w:val="22"/>
         </w:rPr>
       </w:pPr>
-      <w:hyperlink w:anchor="_Toc414874613" w:history="1">
+      <w:hyperlink w:anchor="_Toc528077280" w:history="1">
         <w:r>
           <w:rPr>
             <w:rStyle w:val="a3"/>
             <w:noProof/>
           </w:rPr>
-          <w:t>2</w:t>
-        </w:r>
-        <w:r>
-          <w:rPr>
-            <w:rStyle w:val="a3"/>
-            <w:rFonts w:hint="eastAsia"/>
-            <w:noProof/>
-          </w:rPr>
-          <w:t>参考资料</w:t>
+          <w:t>2参考资料</w:t>
         </w:r>
         <w:r>
           <w:rPr>
@@ -1582,7 +1572,7 @@
             <w:noProof/>
             <w:webHidden/>
           </w:rPr>
-          <w:instrText xml:space="preserve"> PAGEREF _Toc414874613 \h </w:instrText>
+          <w:instrText xml:space="preserve"> PAGEREF _Toc528077280 \h </w:instrText>
         </w:r>
         <w:r>
           <w:rPr>
@@ -1628,21 +1618,13 @@
           <w:szCs w:val="22"/>
         </w:rPr>
       </w:pPr>
-      <w:hyperlink w:anchor="_Toc414874614" w:history="1">
+      <w:hyperlink w:anchor="_Toc528077281" w:history="1">
         <w:r>
           <w:rPr>
             <w:rStyle w:val="a3"/>
             <w:noProof/>
           </w:rPr>
-          <w:t>3</w:t>
-        </w:r>
-        <w:r>
-          <w:rPr>
-            <w:rStyle w:val="a3"/>
-            <w:rFonts w:hint="eastAsia"/>
-            <w:noProof/>
-          </w:rPr>
-          <w:t>术语和缩写词</w:t>
+          <w:t>3术语和缩写词</w:t>
         </w:r>
         <w:r>
           <w:rPr>
@@ -1663,7 +1645,7 @@
             <w:noProof/>
             <w:webHidden/>
           </w:rPr>
-          <w:instrText xml:space="preserve"> PAGEREF _Toc414874614 \h </w:instrText>
+          <w:instrText xml:space="preserve"> PAGEREF _Toc528077281 \h </w:instrText>
         </w:r>
         <w:r>
           <w:rPr>
@@ -1705,11 +1687,10 @@
           <w:szCs w:val="22"/>
         </w:rPr>
       </w:pPr>
-      <w:hyperlink w:anchor="_Toc414874615" w:history="1">
+      <w:hyperlink w:anchor="_Toc528077282" w:history="1">
         <w:r>
           <w:rPr>
             <w:rStyle w:val="a3"/>
-            <w:rFonts w:hint="eastAsia"/>
             <w:noProof/>
           </w:rPr>
           <w:t>二、概述</w:t>
@@ -1733,7 +1714,7 @@
             <w:noProof/>
             <w:webHidden/>
           </w:rPr>
-          <w:instrText xml:space="preserve"> PAGEREF _Toc414874615 \h </w:instrText>
+          <w:instrText xml:space="preserve"> PAGEREF _Toc528077282 \h </w:instrText>
         </w:r>
         <w:r>
           <w:rPr>
@@ -1779,21 +1760,13 @@
           <w:szCs w:val="22"/>
         </w:rPr>
       </w:pPr>
-      <w:hyperlink w:anchor="_Toc414874616" w:history="1">
+      <w:hyperlink w:anchor="_Toc528077283" w:history="1">
         <w:r>
           <w:rPr>
             <w:rStyle w:val="a3"/>
             <w:noProof/>
           </w:rPr>
-          <w:t>1</w:t>
-        </w:r>
-        <w:r>
-          <w:rPr>
-            <w:rStyle w:val="a3"/>
-            <w:rFonts w:hint="eastAsia"/>
-            <w:noProof/>
-          </w:rPr>
-          <w:t>、用途</w:t>
+          <w:t>1、用途</w:t>
         </w:r>
         <w:r>
           <w:rPr>
@@ -1814,7 +1787,7 @@
             <w:noProof/>
             <w:webHidden/>
           </w:rPr>
-          <w:instrText xml:space="preserve"> PAGEREF _Toc414874616 \h </w:instrText>
+          <w:instrText xml:space="preserve"> PAGEREF _Toc528077283 \h </w:instrText>
         </w:r>
         <w:r>
           <w:rPr>
@@ -1860,21 +1833,13 @@
           <w:szCs w:val="22"/>
         </w:rPr>
       </w:pPr>
-      <w:hyperlink w:anchor="_Toc414874617" w:history="1">
+      <w:hyperlink w:anchor="_Toc528077284" w:history="1">
         <w:r>
           <w:rPr>
             <w:rStyle w:val="a3"/>
             <w:noProof/>
           </w:rPr>
-          <w:t>2</w:t>
-        </w:r>
-        <w:r>
-          <w:rPr>
-            <w:rStyle w:val="a3"/>
-            <w:rFonts w:hint="eastAsia"/>
-            <w:noProof/>
-          </w:rPr>
-          <w:t>、运行环境</w:t>
+          <w:t>2、运行环境</w:t>
         </w:r>
         <w:r>
           <w:rPr>
@@ -1895,7 +1860,7 @@
             <w:noProof/>
             <w:webHidden/>
           </w:rPr>
-          <w:instrText xml:space="preserve"> PAGEREF _Toc414874617 \h </w:instrText>
+          <w:instrText xml:space="preserve"> PAGEREF _Toc528077284 \h </w:instrText>
         </w:r>
         <w:r>
           <w:rPr>
@@ -1941,21 +1906,13 @@
           <w:szCs w:val="22"/>
         </w:rPr>
       </w:pPr>
-      <w:hyperlink w:anchor="_Toc414874618" w:history="1">
+      <w:hyperlink w:anchor="_Toc528077285" w:history="1">
         <w:r>
           <w:rPr>
             <w:rStyle w:val="a3"/>
             <w:noProof/>
           </w:rPr>
-          <w:t>3</w:t>
-        </w:r>
-        <w:r>
-          <w:rPr>
-            <w:rStyle w:val="a3"/>
-            <w:rFonts w:hint="eastAsia"/>
-            <w:noProof/>
-          </w:rPr>
-          <w:t>、性能</w:t>
+          <w:t>3、性能</w:t>
         </w:r>
         <w:r>
           <w:rPr>
@@ -1976,7 +1933,7 @@
             <w:noProof/>
             <w:webHidden/>
           </w:rPr>
-          <w:instrText xml:space="preserve"> PAGEREF _Toc414874618 \h </w:instrText>
+          <w:instrText xml:space="preserve"> PAGEREF _Toc528077285 \h </w:instrText>
         </w:r>
         <w:r>
           <w:rPr>
@@ -2018,11 +1975,10 @@
           <w:szCs w:val="22"/>
         </w:rPr>
       </w:pPr>
-      <w:hyperlink w:anchor="_Toc414874619" w:history="1">
+      <w:hyperlink w:anchor="_Toc528077286" w:history="1">
         <w:r>
           <w:rPr>
             <w:rStyle w:val="a3"/>
-            <w:rFonts w:hint="eastAsia"/>
             <w:noProof/>
           </w:rPr>
           <w:t>三、使用</w:t>
@@ -2046,7 +2002,7 @@
             <w:noProof/>
             <w:webHidden/>
           </w:rPr>
-          <w:instrText xml:space="preserve"> PAGEREF _Toc414874619 \h </w:instrText>
+          <w:instrText xml:space="preserve"> PAGEREF _Toc528077286 \h </w:instrText>
         </w:r>
         <w:r>
           <w:rPr>
@@ -2092,21 +2048,13 @@
           <w:szCs w:val="22"/>
         </w:rPr>
       </w:pPr>
-      <w:hyperlink w:anchor="_Toc414874620" w:history="1">
+      <w:hyperlink w:anchor="_Toc528077287" w:history="1">
         <w:r>
           <w:rPr>
             <w:rStyle w:val="a3"/>
             <w:noProof/>
           </w:rPr>
-          <w:t>1</w:t>
-        </w:r>
-        <w:r>
-          <w:rPr>
-            <w:rStyle w:val="a3"/>
-            <w:rFonts w:hint="eastAsia"/>
-            <w:noProof/>
-          </w:rPr>
-          <w:t>、构成</w:t>
+          <w:t>1、构成</w:t>
         </w:r>
         <w:r>
           <w:rPr>
@@ -2127,7 +2075,7 @@
             <w:noProof/>
             <w:webHidden/>
           </w:rPr>
-          <w:instrText xml:space="preserve"> PAGEREF _Toc414874620 \h </w:instrText>
+          <w:instrText xml:space="preserve"> PAGEREF _Toc528077287 \h </w:instrText>
         </w:r>
         <w:r>
           <w:rPr>
@@ -2173,21 +2121,13 @@
           <w:szCs w:val="22"/>
         </w:rPr>
       </w:pPr>
-      <w:hyperlink w:anchor="_Toc414874621" w:history="1">
+      <w:hyperlink w:anchor="_Toc528077288" w:history="1">
         <w:r>
           <w:rPr>
             <w:rStyle w:val="a3"/>
             <w:noProof/>
           </w:rPr>
-          <w:t>2</w:t>
-        </w:r>
-        <w:r>
-          <w:rPr>
-            <w:rStyle w:val="a3"/>
-            <w:rFonts w:hint="eastAsia"/>
-            <w:noProof/>
-          </w:rPr>
-          <w:t>、安装</w:t>
+          <w:t>2、安装</w:t>
         </w:r>
         <w:r>
           <w:rPr>
@@ -2208,7 +2148,7 @@
             <w:noProof/>
             <w:webHidden/>
           </w:rPr>
-          <w:instrText xml:space="preserve"> PAGEREF _Toc414874621 \h </w:instrText>
+          <w:instrText xml:space="preserve"> PAGEREF _Toc528077288 \h </w:instrText>
         </w:r>
         <w:r>
           <w:rPr>
@@ -2254,21 +2194,13 @@
           <w:szCs w:val="22"/>
         </w:rPr>
       </w:pPr>
-      <w:hyperlink w:anchor="_Toc414874622" w:history="1">
+      <w:hyperlink w:anchor="_Toc528077289" w:history="1">
         <w:r>
           <w:rPr>
             <w:rStyle w:val="a3"/>
             <w:noProof/>
           </w:rPr>
-          <w:t>2-1</w:t>
-        </w:r>
-        <w:r>
-          <w:rPr>
-            <w:rStyle w:val="a3"/>
-            <w:rFonts w:hint="eastAsia"/>
-            <w:noProof/>
-          </w:rPr>
-          <w:t>加载插件</w:t>
+          <w:t>2-1加载插件</w:t>
         </w:r>
         <w:r>
           <w:rPr>
@@ -2289,7 +2221,7 @@
             <w:noProof/>
             <w:webHidden/>
           </w:rPr>
-          <w:instrText xml:space="preserve"> PAGEREF _Toc414874622 \h </w:instrText>
+          <w:instrText xml:space="preserve"> PAGEREF _Toc528077289 \h </w:instrText>
         </w:r>
         <w:r>
           <w:rPr>
@@ -2335,21 +2267,13 @@
           <w:szCs w:val="22"/>
         </w:rPr>
       </w:pPr>
-      <w:hyperlink w:anchor="_Toc414874623" w:history="1">
+      <w:hyperlink w:anchor="_Toc528077290" w:history="1">
         <w:r>
           <w:rPr>
             <w:rStyle w:val="a3"/>
             <w:noProof/>
           </w:rPr>
-          <w:t>2-2</w:t>
-        </w:r>
-        <w:r>
-          <w:rPr>
-            <w:rStyle w:val="a3"/>
-            <w:rFonts w:hint="eastAsia"/>
-            <w:noProof/>
-          </w:rPr>
-          <w:t>卸载插件</w:t>
+          <w:t>2-2卸载插件</w:t>
         </w:r>
         <w:r>
           <w:rPr>
@@ -2370,7 +2294,7 @@
             <w:noProof/>
             <w:webHidden/>
           </w:rPr>
-          <w:instrText xml:space="preserve"> PAGEREF _Toc414874623 \h </w:instrText>
+          <w:instrText xml:space="preserve"> PAGEREF _Toc528077290 \h </w:instrText>
         </w:r>
         <w:r>
           <w:rPr>
@@ -2416,21 +2340,13 @@
           <w:szCs w:val="22"/>
         </w:rPr>
       </w:pPr>
-      <w:hyperlink w:anchor="_Toc414874624" w:history="1">
+      <w:hyperlink w:anchor="_Toc528077291" w:history="1">
         <w:r>
           <w:rPr>
             <w:rStyle w:val="a3"/>
             <w:noProof/>
           </w:rPr>
-          <w:t>3</w:t>
-        </w:r>
-        <w:r>
-          <w:rPr>
-            <w:rStyle w:val="a3"/>
-            <w:rFonts w:hint="eastAsia"/>
-            <w:noProof/>
-          </w:rPr>
-          <w:t>、使用配置文件</w:t>
+          <w:t>3、使用配置文件</w:t>
         </w:r>
         <w:r>
           <w:rPr>
@@ -2451,7 +2367,7 @@
             <w:noProof/>
             <w:webHidden/>
           </w:rPr>
-          <w:instrText xml:space="preserve"> PAGEREF _Toc414874624 \h </w:instrText>
+          <w:instrText xml:space="preserve"> PAGEREF _Toc528077291 \h </w:instrText>
         </w:r>
         <w:r>
           <w:rPr>
@@ -2497,21 +2413,13 @@
           <w:szCs w:val="22"/>
         </w:rPr>
       </w:pPr>
-      <w:hyperlink w:anchor="_Toc414874625" w:history="1">
+      <w:hyperlink w:anchor="_Toc528077292" w:history="1">
         <w:r>
           <w:rPr>
             <w:rStyle w:val="a3"/>
             <w:noProof/>
           </w:rPr>
-          <w:t>3-1</w:t>
-        </w:r>
-        <w:r>
-          <w:rPr>
-            <w:rStyle w:val="a3"/>
-            <w:rFonts w:hint="eastAsia"/>
-            <w:noProof/>
-          </w:rPr>
-          <w:t>、配置文件的格式</w:t>
+          <w:t>3-1、配置文件的格式</w:t>
         </w:r>
         <w:r>
           <w:rPr>
@@ -2532,7 +2440,7 @@
             <w:noProof/>
             <w:webHidden/>
           </w:rPr>
-          <w:instrText xml:space="preserve"> PAGEREF _Toc414874625 \h </w:instrText>
+          <w:instrText xml:space="preserve"> PAGEREF _Toc528077292 \h </w:instrText>
         </w:r>
         <w:r>
           <w:rPr>
@@ -2578,21 +2486,13 @@
           <w:szCs w:val="22"/>
         </w:rPr>
       </w:pPr>
-      <w:hyperlink w:anchor="_Toc414874626" w:history="1">
+      <w:hyperlink w:anchor="_Toc528077293" w:history="1">
         <w:r>
           <w:rPr>
             <w:rStyle w:val="a3"/>
             <w:noProof/>
           </w:rPr>
-          <w:t>3-2</w:t>
-        </w:r>
-        <w:r>
-          <w:rPr>
-            <w:rStyle w:val="a3"/>
-            <w:rFonts w:hint="eastAsia"/>
-            <w:noProof/>
-          </w:rPr>
-          <w:t>、配置</w:t>
+          <w:t>3-2、配置</w:t>
         </w:r>
         <w:r>
           <w:rPr>
@@ -2613,7 +2513,7 @@
             <w:noProof/>
             <w:webHidden/>
           </w:rPr>
-          <w:instrText xml:space="preserve"> PAGEREF _Toc414874626 \h </w:instrText>
+          <w:instrText xml:space="preserve"> PAGEREF _Toc528077293 \h </w:instrText>
         </w:r>
         <w:r>
           <w:rPr>
@@ -2659,21 +2559,13 @@
           <w:szCs w:val="22"/>
         </w:rPr>
       </w:pPr>
-      <w:hyperlink w:anchor="_Toc414874627" w:history="1">
+      <w:hyperlink w:anchor="_Toc528077294" w:history="1">
         <w:r>
           <w:rPr>
             <w:rStyle w:val="a3"/>
             <w:noProof/>
           </w:rPr>
-          <w:t>4</w:t>
-        </w:r>
-        <w:r>
-          <w:rPr>
-            <w:rStyle w:val="a3"/>
-            <w:rFonts w:hint="eastAsia"/>
-            <w:noProof/>
-          </w:rPr>
-          <w:t>、运行时变量</w:t>
+          <w:t>4、运行时变量</w:t>
         </w:r>
         <w:r>
           <w:rPr>
@@ -2694,7 +2586,7 @@
             <w:noProof/>
             <w:webHidden/>
           </w:rPr>
-          <w:instrText xml:space="preserve"> PAGEREF _Toc414874627 \h </w:instrText>
+          <w:instrText xml:space="preserve"> PAGEREF _Toc528077294 \h </w:instrText>
         </w:r>
         <w:r>
           <w:rPr>
@@ -2714,7 +2606,7 @@
             <w:noProof/>
             <w:webHidden/>
           </w:rPr>
-          <w:t>8</w:t>
+          <w:t>11</w:t>
         </w:r>
         <w:r>
           <w:rPr>
@@ -2740,21 +2632,13 @@
           <w:szCs w:val="22"/>
         </w:rPr>
       </w:pPr>
-      <w:hyperlink w:anchor="_Toc414874628" w:history="1">
+      <w:hyperlink w:anchor="_Toc528077295" w:history="1">
         <w:r>
           <w:rPr>
             <w:rStyle w:val="a3"/>
             <w:noProof/>
           </w:rPr>
-          <w:t>4-1</w:t>
-        </w:r>
-        <w:r>
-          <w:rPr>
-            <w:rStyle w:val="a3"/>
-            <w:rFonts w:hint="eastAsia"/>
-            <w:noProof/>
-          </w:rPr>
-          <w:t>、变量</w:t>
+          <w:t>4-1、变量</w:t>
         </w:r>
         <w:r>
           <w:rPr>
@@ -2775,7 +2659,7 @@
             <w:noProof/>
             <w:webHidden/>
           </w:rPr>
-          <w:instrText xml:space="preserve"> PAGEREF _Toc414874628 \h </w:instrText>
+          <w:instrText xml:space="preserve"> PAGEREF _Toc528077295 \h </w:instrText>
         </w:r>
         <w:r>
           <w:rPr>
@@ -2795,7 +2679,7 @@
             <w:noProof/>
             <w:webHidden/>
           </w:rPr>
-          <w:t>8</w:t>
+          <w:t>11</w:t>
         </w:r>
         <w:r>
           <w:rPr>
@@ -2821,21 +2705,13 @@
           <w:szCs w:val="22"/>
         </w:rPr>
       </w:pPr>
-      <w:hyperlink w:anchor="_Toc414874629" w:history="1">
+      <w:hyperlink w:anchor="_Toc528077296" w:history="1">
         <w:r>
           <w:rPr>
             <w:rStyle w:val="a3"/>
             <w:noProof/>
           </w:rPr>
-          <w:t>4-2</w:t>
-        </w:r>
-        <w:r>
-          <w:rPr>
-            <w:rStyle w:val="a3"/>
-            <w:rFonts w:hint="eastAsia"/>
-            <w:noProof/>
-          </w:rPr>
-          <w:t>、变量说明</w:t>
+          <w:t>4-2、变量说明</w:t>
         </w:r>
         <w:r>
           <w:rPr>
@@ -2856,7 +2732,7 @@
             <w:noProof/>
             <w:webHidden/>
           </w:rPr>
-          <w:instrText xml:space="preserve"> PAGEREF _Toc414874629 \h </w:instrText>
+          <w:instrText xml:space="preserve"> PAGEREF _Toc528077296 \h </w:instrText>
         </w:r>
         <w:r>
           <w:rPr>
@@ -2876,7 +2752,7 @@
             <w:noProof/>
             <w:webHidden/>
           </w:rPr>
-          <w:t>9</w:t>
+          <w:t>11</w:t>
         </w:r>
         <w:r>
           <w:rPr>
@@ -2902,21 +2778,13 @@
           <w:szCs w:val="22"/>
         </w:rPr>
       </w:pPr>
-      <w:hyperlink w:anchor="_Toc414874630" w:history="1">
+      <w:hyperlink w:anchor="_Toc528077297" w:history="1">
         <w:r>
           <w:rPr>
             <w:rStyle w:val="a3"/>
             <w:noProof/>
           </w:rPr>
-          <w:t>5</w:t>
-        </w:r>
-        <w:r>
-          <w:rPr>
-            <w:rStyle w:val="a3"/>
-            <w:rFonts w:hint="eastAsia"/>
-            <w:noProof/>
-          </w:rPr>
-          <w:t>、运行时状态</w:t>
+          <w:t>5、运行时状态</w:t>
         </w:r>
         <w:r>
           <w:rPr>
@@ -2937,7 +2805,7 @@
             <w:noProof/>
             <w:webHidden/>
           </w:rPr>
-          <w:instrText xml:space="preserve"> PAGEREF _Toc414874630 \h </w:instrText>
+          <w:instrText xml:space="preserve"> PAGEREF _Toc528077297 \h </w:instrText>
         </w:r>
         <w:r>
           <w:rPr>
@@ -2957,7 +2825,7 @@
             <w:noProof/>
             <w:webHidden/>
           </w:rPr>
-          <w:t>11</w:t>
+          <w:t>14</w:t>
         </w:r>
         <w:r>
           <w:rPr>
@@ -2983,36 +2851,13 @@
           <w:szCs w:val="22"/>
         </w:rPr>
       </w:pPr>
-      <w:hyperlink w:anchor="_Toc414874631" w:history="1">
+      <w:hyperlink w:anchor="_Toc528077298" w:history="1">
         <w:r>
           <w:rPr>
             <w:rStyle w:val="a3"/>
             <w:noProof/>
           </w:rPr>
-          <w:t>6</w:t>
-        </w:r>
-        <w:r>
-          <w:rPr>
-            <w:rStyle w:val="a3"/>
-            <w:rFonts w:hint="eastAsia"/>
-            <w:noProof/>
-          </w:rPr>
-          <w:t>、</w:t>
-        </w:r>
-        <w:r>
-          <w:rPr>
-            <w:rStyle w:val="a3"/>
-            <w:noProof/>
-          </w:rPr>
-          <w:t>SQL</w:t>
-        </w:r>
-        <w:r>
-          <w:rPr>
-            <w:rStyle w:val="a3"/>
-            <w:rFonts w:hint="eastAsia"/>
-            <w:noProof/>
-          </w:rPr>
-          <w:t>命令</w:t>
+          <w:t>6、输出</w:t>
         </w:r>
         <w:r>
           <w:rPr>
@@ -3033,7 +2878,7 @@
             <w:noProof/>
             <w:webHidden/>
           </w:rPr>
-          <w:instrText xml:space="preserve"> PAGEREF _Toc414874631 \h </w:instrText>
+          <w:instrText xml:space="preserve"> PAGEREF _Toc528077298 \h </w:instrText>
         </w:r>
         <w:r>
           <w:rPr>
@@ -3053,7 +2898,7 @@
             <w:noProof/>
             <w:webHidden/>
           </w:rPr>
-          <w:t>11</w:t>
+          <w:t>16</w:t>
         </w:r>
         <w:r>
           <w:rPr>
@@ -3079,21 +2924,13 @@
           <w:szCs w:val="22"/>
         </w:rPr>
       </w:pPr>
-      <w:hyperlink w:anchor="_Toc414874632" w:history="1">
+      <w:hyperlink w:anchor="_Toc528077299" w:history="1">
         <w:r>
           <w:rPr>
             <w:rStyle w:val="a3"/>
             <w:noProof/>
           </w:rPr>
-          <w:t>6</w:t>
-        </w:r>
-        <w:r>
-          <w:rPr>
-            <w:rStyle w:val="a3"/>
-            <w:rFonts w:hint="eastAsia"/>
-            <w:noProof/>
-          </w:rPr>
-          <w:t>、输出</w:t>
+          <w:t>7、异常</w:t>
         </w:r>
         <w:r>
           <w:rPr>
@@ -3114,7 +2951,7 @@
             <w:noProof/>
             <w:webHidden/>
           </w:rPr>
-          <w:instrText xml:space="preserve"> PAGEREF _Toc414874632 \h </w:instrText>
+          <w:instrText xml:space="preserve"> PAGEREF _Toc528077299 \h </w:instrText>
         </w:r>
         <w:r>
           <w:rPr>
@@ -3134,88 +2971,7 @@
             <w:noProof/>
             <w:webHidden/>
           </w:rPr>
-          <w:t>12</w:t>
-        </w:r>
-        <w:r>
-          <w:rPr>
-            <w:noProof/>
-            <w:webHidden/>
-          </w:rPr>
-          <w:fldChar w:fldCharType="end"/>
-        </w:r>
-      </w:hyperlink>
-    </w:p>
-    <w:p>
-      <w:pPr>
-        <w:pStyle w:val="TOC2"/>
-        <w:tabs>
-          <w:tab w:val="right" w:leader="dot" w:pos="8302"/>
-        </w:tabs>
-        <w:ind w:left="480"/>
-        <w:rPr>
-          <w:rFonts w:asciiTheme="minorHAnsi" w:eastAsiaTheme="minorEastAsia" w:hAnsiTheme="minorHAnsi" w:cstheme="minorBidi"/>
-          <w:noProof/>
-          <w:color w:val="auto"/>
-          <w:sz w:val="21"/>
-          <w:szCs w:val="22"/>
-        </w:rPr>
-      </w:pPr>
-      <w:hyperlink w:anchor="_Toc414874633" w:history="1">
-        <w:r>
-          <w:rPr>
-            <w:rStyle w:val="a3"/>
-            <w:noProof/>
-          </w:rPr>
-          <w:t>7</w:t>
-        </w:r>
-        <w:r>
-          <w:rPr>
-            <w:rStyle w:val="a3"/>
-            <w:rFonts w:hint="eastAsia"/>
-            <w:noProof/>
-          </w:rPr>
-          <w:t>、异常</w:t>
-        </w:r>
-        <w:r>
-          <w:rPr>
-            <w:noProof/>
-            <w:webHidden/>
-          </w:rPr>
-          <w:tab/>
-        </w:r>
-        <w:r>
-          <w:rPr>
-            <w:noProof/>
-            <w:webHidden/>
-          </w:rPr>
-          <w:fldChar w:fldCharType="begin"/>
-        </w:r>
-        <w:r>
-          <w:rPr>
-            <w:noProof/>
-            <w:webHidden/>
-          </w:rPr>
-          <w:instrText xml:space="preserve"> PAGEREF _Toc414874633 \h </w:instrText>
-        </w:r>
-        <w:r>
-          <w:rPr>
-            <w:noProof/>
-            <w:webHidden/>
-          </w:rPr>
-        </w:r>
-        <w:r>
-          <w:rPr>
-            <w:noProof/>
-            <w:webHidden/>
-          </w:rPr>
-          <w:fldChar w:fldCharType="separate"/>
-        </w:r>
-        <w:r>
-          <w:rPr>
-            <w:noProof/>
-            <w:webHidden/>
-          </w:rPr>
-          <w:t>12</w:t>
+          <w:t>18</w:t>
         </w:r>
         <w:r>
           <w:rPr>
@@ -3244,7 +3000,7 @@
         </w:rPr>
         <w:br w:type="page"/>
       </w:r>
-      <w:bookmarkStart w:id="31" w:name="_Toc414874611"/>
+      <w:bookmarkStart w:id="32" w:name="_Toc528077278"/>
       <w:r>
         <w:rPr>
           <w:rFonts w:hint="eastAsia"/>
@@ -3253,17 +3009,17 @@
         <w:lastRenderedPageBreak/>
         <w:t>一、引言</w:t>
       </w:r>
-      <w:bookmarkEnd w:id="31"/>
+      <w:bookmarkEnd w:id="32"/>
     </w:p>
     <w:p>
       <w:pPr>
         <w:pStyle w:val="2"/>
       </w:pPr>
-      <w:bookmarkStart w:id="32" w:name="_Toc414874612"/>
+      <w:bookmarkStart w:id="33" w:name="_Toc528077279"/>
       <w:r>
         <w:t>1编写目的</w:t>
       </w:r>
-      <w:bookmarkEnd w:id="32"/>
+      <w:bookmarkEnd w:id="33"/>
     </w:p>
     <w:p>
       <w:pPr>
@@ -3299,11 +3055,11 @@
       <w:pPr>
         <w:pStyle w:val="2"/>
       </w:pPr>
-      <w:bookmarkStart w:id="33" w:name="_Toc414874613"/>
+      <w:bookmarkStart w:id="34" w:name="_Toc528077280"/>
       <w:r>
         <w:t>2参考资料</w:t>
       </w:r>
-      <w:bookmarkEnd w:id="33"/>
+      <w:bookmarkEnd w:id="34"/>
     </w:p>
     <w:p>
       <w:pPr>
@@ -3342,11 +3098,11 @@
       <w:pPr>
         <w:pStyle w:val="2"/>
       </w:pPr>
-      <w:bookmarkStart w:id="34" w:name="_Toc414874614"/>
+      <w:bookmarkStart w:id="35" w:name="_Toc528077281"/>
       <w:r>
         <w:t>3术语和缩写词</w:t>
       </w:r>
-      <w:bookmarkEnd w:id="34"/>
+      <w:bookmarkEnd w:id="35"/>
     </w:p>
     <w:p>
       <w:pPr>
@@ -3412,7 +3168,7 @@
         </w:rPr>
         <w:br w:type="page"/>
       </w:r>
-      <w:bookmarkStart w:id="35" w:name="_Toc414874615"/>
+      <w:bookmarkStart w:id="36" w:name="_Toc528077282"/>
       <w:r>
         <w:rPr>
           <w:rFonts w:hint="eastAsia"/>
@@ -3420,13 +3176,13 @@
         <w:lastRenderedPageBreak/>
         <w:t>二、概述</w:t>
       </w:r>
-      <w:bookmarkEnd w:id="35"/>
+      <w:bookmarkEnd w:id="36"/>
     </w:p>
     <w:p>
       <w:pPr>
         <w:pStyle w:val="2"/>
       </w:pPr>
-      <w:bookmarkStart w:id="36" w:name="_Toc414874616"/>
+      <w:bookmarkStart w:id="37" w:name="_Toc528077283"/>
       <w:r>
         <w:rPr>
           <w:rFonts w:hint="eastAsia"/>
@@ -3436,7 +3192,7 @@
       <w:r>
         <w:t>用途</w:t>
       </w:r>
-      <w:bookmarkEnd w:id="36"/>
+      <w:bookmarkEnd w:id="37"/>
     </w:p>
     <w:p>
       <w:pPr>
@@ -3472,7 +3228,7 @@
       <w:pPr>
         <w:pStyle w:val="2"/>
       </w:pPr>
-      <w:bookmarkStart w:id="37" w:name="_Toc414874617"/>
+      <w:bookmarkStart w:id="38" w:name="_Toc528077284"/>
       <w:r>
         <w:rPr>
           <w:rFonts w:hint="eastAsia"/>
@@ -3491,7 +3247,7 @@
         </w:rPr>
         <w:t>环境</w:t>
       </w:r>
-      <w:bookmarkEnd w:id="37"/>
+      <w:bookmarkEnd w:id="38"/>
     </w:p>
     <w:p>
       <w:pPr>
@@ -3644,14 +3400,14 @@
       <w:pPr>
         <w:pStyle w:val="2"/>
       </w:pPr>
-      <w:bookmarkStart w:id="38" w:name="_Toc414874618"/>
+      <w:bookmarkStart w:id="39" w:name="_Toc528077285"/>
       <w:r>
         <w:rPr>
           <w:rFonts w:hint="eastAsia"/>
         </w:rPr>
         <w:t>3、性能</w:t>
       </w:r>
-      <w:bookmarkEnd w:id="38"/>
+      <w:bookmarkEnd w:id="39"/>
     </w:p>
     <w:p>
       <w:pPr>
@@ -3701,7 +3457,7 @@
         </w:rPr>
         <w:br w:type="page"/>
       </w:r>
-      <w:bookmarkStart w:id="39" w:name="_Toc414874619"/>
+      <w:bookmarkStart w:id="40" w:name="_Toc528077286"/>
       <w:r>
         <w:rPr>
           <w:rFonts w:hint="eastAsia"/>
@@ -3709,13 +3465,13 @@
         <w:lastRenderedPageBreak/>
         <w:t>三、使用</w:t>
       </w:r>
-      <w:bookmarkEnd w:id="39"/>
+      <w:bookmarkEnd w:id="40"/>
     </w:p>
     <w:p>
       <w:pPr>
         <w:pStyle w:val="2"/>
       </w:pPr>
-      <w:bookmarkStart w:id="40" w:name="_Toc414874620"/>
+      <w:bookmarkStart w:id="41" w:name="_Toc528077287"/>
       <w:r>
         <w:t>1</w:t>
       </w:r>
@@ -3725,7 +3481,7 @@
         </w:rPr>
         <w:t>、构成</w:t>
       </w:r>
-      <w:bookmarkEnd w:id="40"/>
+      <w:bookmarkEnd w:id="41"/>
     </w:p>
     <w:p>
       <w:pPr>
@@ -3853,27 +3609,27 @@
       <w:pPr>
         <w:pStyle w:val="2"/>
       </w:pPr>
-      <w:bookmarkStart w:id="41" w:name="_Toc414874621"/>
+      <w:bookmarkStart w:id="42" w:name="_Toc528077288"/>
       <w:r>
         <w:rPr>
           <w:rFonts w:hint="eastAsia"/>
         </w:rPr>
         <w:t>2、安装</w:t>
       </w:r>
-      <w:bookmarkEnd w:id="41"/>
+      <w:bookmarkEnd w:id="42"/>
     </w:p>
     <w:p>
       <w:pPr>
         <w:pStyle w:val="3"/>
       </w:pPr>
-      <w:bookmarkStart w:id="42" w:name="_Toc414874622"/>
+      <w:bookmarkStart w:id="43" w:name="_Toc528077289"/>
       <w:r>
         <w:rPr>
           <w:rFonts w:hint="eastAsia"/>
         </w:rPr>
         <w:t>2-1加载插件</w:t>
       </w:r>
-      <w:bookmarkEnd w:id="42"/>
+      <w:bookmarkEnd w:id="43"/>
     </w:p>
     <w:p>
       <w:pPr>
@@ -3933,14 +3689,14 @@
       <w:pPr>
         <w:pStyle w:val="3"/>
       </w:pPr>
-      <w:bookmarkStart w:id="43" w:name="_Toc414874623"/>
+      <w:bookmarkStart w:id="44" w:name="_Toc528077290"/>
       <w:r>
         <w:rPr>
           <w:rFonts w:hint="eastAsia"/>
         </w:rPr>
         <w:t>2-2卸载插件</w:t>
       </w:r>
-      <w:bookmarkEnd w:id="43"/>
+      <w:bookmarkEnd w:id="44"/>
     </w:p>
     <w:p>
       <w:r>
@@ -3970,14 +3726,14 @@
       <w:pPr>
         <w:pStyle w:val="2"/>
       </w:pPr>
-      <w:bookmarkStart w:id="44" w:name="_Toc414874624"/>
+      <w:bookmarkStart w:id="45" w:name="_Toc528077291"/>
       <w:r>
         <w:rPr>
           <w:rFonts w:hint="eastAsia"/>
         </w:rPr>
         <w:t>3、使用配置文件</w:t>
       </w:r>
-      <w:bookmarkEnd w:id="44"/>
+      <w:bookmarkEnd w:id="45"/>
     </w:p>
     <w:p>
       <w:proofErr w:type="gramStart"/>
@@ -4110,14 +3866,14 @@
       <w:pPr>
         <w:pStyle w:val="3"/>
       </w:pPr>
-      <w:bookmarkStart w:id="45" w:name="_Toc414874625"/>
+      <w:bookmarkStart w:id="46" w:name="_Toc528077292"/>
       <w:r>
         <w:rPr>
           <w:rFonts w:hint="eastAsia"/>
         </w:rPr>
         <w:t>3-1、配置文件的格式</w:t>
       </w:r>
-      <w:bookmarkEnd w:id="45"/>
+      <w:bookmarkEnd w:id="46"/>
     </w:p>
     <w:p>
       <w:r>
@@ -4189,7 +3945,7 @@
       <w:pPr>
         <w:pStyle w:val="3"/>
       </w:pPr>
-      <w:bookmarkStart w:id="46" w:name="_Toc414874626"/>
+      <w:bookmarkStart w:id="47" w:name="_Toc528077293"/>
       <w:r>
         <w:t>3-2、</w:t>
       </w:r>
@@ -4199,7 +3955,7 @@
         </w:rPr>
         <w:t>配置</w:t>
       </w:r>
-      <w:bookmarkEnd w:id="46"/>
+      <w:bookmarkEnd w:id="47"/>
     </w:p>
     <w:p>
       <w:r>
@@ -4848,6 +4604,7 @@
           </w:tcPr>
           <w:p>
             <w:r>
+              <w:lastRenderedPageBreak/>
               <w:t>SERVER</w:t>
             </w:r>
             <w:r>
@@ -4879,7 +4636,6 @@
           </w:tcPr>
           <w:p>
             <w:r>
-              <w:lastRenderedPageBreak/>
               <w:t>SERVER SHUTDOWN</w:t>
             </w:r>
           </w:p>
@@ -6783,6 +6539,7 @@
           <w:p>
             <w:proofErr w:type="spellStart"/>
             <w:r>
+              <w:lastRenderedPageBreak/>
               <w:t>sql_keyword</w:t>
             </w:r>
             <w:proofErr w:type="spellEnd"/>
@@ -7167,6 +6924,7 @@
         <w:rPr>
           <w:rFonts w:hint="eastAsia"/>
         </w:rPr>
+        <w:lastRenderedPageBreak/>
         <w:t>错误信息样例</w:t>
       </w:r>
     </w:p>
@@ -7214,9 +6972,15 @@
           <w:sz w:val="18"/>
           <w:szCs w:val="18"/>
         </w:rPr>
-        <w:t xml:space="preserve"> Audit: duplicate user in one rule </w:t>
-      </w:r>
-      <w:r>
+        <w:t xml:space="preserve"> Audit: duplicate user in one rule setting</w:t>
+      </w:r>
+    </w:p>
+    <w:p>
+      <w:pPr>
+        <w:autoSpaceDE w:val="0"/>
+        <w:autoSpaceDN w:val="0"/>
+        <w:adjustRightInd w:val="0"/>
+        <w:jc w:val="left"/>
         <w:rPr>
           <w:rFonts w:ascii="Lucida Console" w:eastAsiaTheme="minorEastAsia" w:hAnsi="Lucida Console" w:cs="Lucida Console"/>
           <w:color w:val="auto"/>
@@ -7224,16 +6988,8 @@
           <w:sz w:val="18"/>
           <w:szCs w:val="18"/>
         </w:rPr>
-        <w:lastRenderedPageBreak/>
-        <w:t>setting</w:t>
-      </w:r>
-    </w:p>
-    <w:p>
-      <w:pPr>
-        <w:autoSpaceDE w:val="0"/>
-        <w:autoSpaceDN w:val="0"/>
-        <w:adjustRightInd w:val="0"/>
-        <w:jc w:val="left"/>
+      </w:pPr>
+      <w:r>
         <w:rPr>
           <w:rFonts w:ascii="Lucida Console" w:eastAsiaTheme="minorEastAsia" w:hAnsi="Lucida Console" w:cs="Lucida Console"/>
           <w:color w:val="auto"/>
@@ -7241,7 +6997,9 @@
           <w:sz w:val="18"/>
           <w:szCs w:val="18"/>
         </w:rPr>
-      </w:pPr>
+        <w:t xml:space="preserve">2015-04-02 15:57:48 60735 [ERROR] </w:t>
+      </w:r>
+      <w:proofErr w:type="spellStart"/>
       <w:r>
         <w:rPr>
           <w:rFonts w:ascii="Lucida Console" w:eastAsiaTheme="minorEastAsia" w:hAnsi="Lucida Console" w:cs="Lucida Console"/>
@@ -7250,9 +7008,9 @@
           <w:sz w:val="18"/>
           <w:szCs w:val="18"/>
         </w:rPr>
-        <w:t xml:space="preserve">2015-04-02 15:57:48 60735 [ERROR] </w:t>
-      </w:r>
-      <w:proofErr w:type="spellStart"/>
+        <w:t>Hotpu</w:t>
+      </w:r>
+      <w:proofErr w:type="spellEnd"/>
       <w:r>
         <w:rPr>
           <w:rFonts w:ascii="Lucida Console" w:eastAsiaTheme="minorEastAsia" w:hAnsi="Lucida Console" w:cs="Lucida Console"/>
@@ -7261,17 +7019,6 @@
           <w:sz w:val="18"/>
           <w:szCs w:val="18"/>
         </w:rPr>
-        <w:t>Hotpu</w:t>
-      </w:r>
-      <w:proofErr w:type="spellEnd"/>
-      <w:r>
-        <w:rPr>
-          <w:rFonts w:ascii="Lucida Console" w:eastAsiaTheme="minorEastAsia" w:hAnsi="Lucida Console" w:cs="Lucida Console"/>
-          <w:color w:val="auto"/>
-          <w:kern w:val="0"/>
-          <w:sz w:val="18"/>
-          <w:szCs w:val="18"/>
-        </w:rPr>
         <w:t xml:space="preserve"> Audit: group 1 error</w:t>
       </w:r>
     </w:p>
@@ -7281,14 +7028,14 @@
       <w:pPr>
         <w:pStyle w:val="2"/>
       </w:pPr>
-      <w:bookmarkStart w:id="47" w:name="_Toc414874627"/>
+      <w:bookmarkStart w:id="48" w:name="_Toc528077294"/>
       <w:r>
         <w:rPr>
           <w:rFonts w:hint="eastAsia"/>
         </w:rPr>
         <w:t>4、运行时变量</w:t>
       </w:r>
-      <w:bookmarkEnd w:id="47"/>
+      <w:bookmarkEnd w:id="48"/>
     </w:p>
     <w:p>
       <w:r>
@@ -7303,14 +7050,14 @@
       <w:pPr>
         <w:pStyle w:val="3"/>
       </w:pPr>
-      <w:bookmarkStart w:id="48" w:name="_Toc414874628"/>
+      <w:bookmarkStart w:id="49" w:name="_Toc528077295"/>
       <w:r>
         <w:rPr>
           <w:rFonts w:hint="eastAsia"/>
         </w:rPr>
         <w:t>4-1、变量</w:t>
       </w:r>
-      <w:bookmarkEnd w:id="48"/>
+      <w:bookmarkEnd w:id="49"/>
     </w:p>
     <w:p/>
     <w:p>
@@ -7665,14 +7412,14 @@
       <w:pPr>
         <w:pStyle w:val="3"/>
       </w:pPr>
-      <w:bookmarkStart w:id="49" w:name="_Toc414874629"/>
+      <w:bookmarkStart w:id="50" w:name="_Toc528077296"/>
       <w:r>
         <w:rPr>
           <w:rFonts w:hint="eastAsia"/>
         </w:rPr>
         <w:t>4-2、变量说明</w:t>
       </w:r>
-      <w:bookmarkEnd w:id="49"/>
+      <w:bookmarkEnd w:id="50"/>
     </w:p>
     <w:p>
       <w:pPr>
@@ -7821,6 +7568,7 @@
         <w:rPr>
           <w:rFonts w:hint="eastAsia"/>
         </w:rPr>
+        <w:lastRenderedPageBreak/>
         <w:t>样例:</w:t>
       </w:r>
     </w:p>
@@ -7863,7 +7611,6 @@
       </w:pPr>
       <w:proofErr w:type="spellStart"/>
       <w:r>
-        <w:lastRenderedPageBreak/>
         <w:t>hotpu</w:t>
       </w:r>
       <w:r>
@@ -8447,7 +8194,6 @@
       </w:pPr>
       <w:proofErr w:type="spellStart"/>
       <w:r>
-        <w:lastRenderedPageBreak/>
         <w:t>htp_audit</w:t>
       </w:r>
       <w:r>
@@ -9258,14 +9004,14 @@
       <w:pPr>
         <w:pStyle w:val="2"/>
       </w:pPr>
-      <w:bookmarkStart w:id="50" w:name="_Toc414874630"/>
+      <w:bookmarkStart w:id="51" w:name="_Toc528077297"/>
       <w:r>
         <w:rPr>
           <w:rFonts w:hint="eastAsia"/>
         </w:rPr>
         <w:t>5、运行时状态</w:t>
       </w:r>
-      <w:bookmarkEnd w:id="50"/>
+      <w:bookmarkEnd w:id="51"/>
     </w:p>
     <w:p>
       <w:r>
@@ -12626,16 +12372,13 @@
         </w:tc>
       </w:tr>
     </w:tbl>
-    <w:p>
-      <w:bookmarkStart w:id="51" w:name="_GoBack"/>
-      <w:bookmarkEnd w:id="51"/>
-    </w:p>
+    <w:p/>
     <w:p/>
     <w:p>
       <w:pPr>
         <w:pStyle w:val="2"/>
       </w:pPr>
-      <w:bookmarkStart w:id="52" w:name="_Toc414874632"/>
+      <w:bookmarkStart w:id="52" w:name="_Toc528077298"/>
       <w:r>
         <w:t>6</w:t>
       </w:r>
@@ -12859,11 +12602,6 @@
       </w:r>
     </w:p>
     <w:p>
-      <w:pPr>
-        <w:rPr>
-          <w:rFonts w:hint="eastAsia"/>
-        </w:rPr>
-      </w:pPr>
       <w:r>
         <w:t xml:space="preserve">      "</w:t>
       </w:r>
@@ -12874,20 +12612,189 @@
         <w:t>sub</w:t>
       </w:r>
       <w:r>
+        <w:t xml:space="preserve"> type": "</w:t>
+      </w:r>
+      <w:proofErr w:type="spellStart"/>
+      <w:r>
+        <w:rPr>
+          <w:rFonts w:hint="eastAsia"/>
+        </w:rPr>
+        <w:t>preparse</w:t>
+      </w:r>
+      <w:proofErr w:type="spellEnd"/>
+      <w:r>
+        <w:t>",</w:t>
+      </w:r>
+    </w:p>
+    <w:p>
+      <w:r>
+        <w:t xml:space="preserve">      "</w:t>
+      </w:r>
+      <w:proofErr w:type="spellStart"/>
+      <w:r>
+        <w:t>sqltext</w:t>
+      </w:r>
+      <w:proofErr w:type="spellEnd"/>
+      <w:r>
+        <w:t>":      "show global variables like '%audit%'",</w:t>
+      </w:r>
+    </w:p>
+    <w:p>
+      <w:r>
+        <w:t xml:space="preserve">      "</w:t>
+      </w:r>
+      <w:proofErr w:type="spellStart"/>
+      <w:r>
+        <w:t>pluginflag</w:t>
+      </w:r>
+      <w:proofErr w:type="spellEnd"/>
+      <w:r>
+        <w:t>":   0</w:t>
+      </w:r>
+    </w:p>
+    <w:p>
+      <w:r>
+        <w:rPr>
+          <w:rFonts w:hint="eastAsia"/>
+        </w:rPr>
+        <w:t>}</w:t>
+      </w:r>
+    </w:p>
+    <w:p>
+      <w:r>
+        <w:rPr>
+          <w:rFonts w:hint="eastAsia"/>
+        </w:rPr>
+        <w:t>样例</w:t>
+      </w:r>
+      <w:r>
+        <w:rPr>
+          <w:rFonts w:hint="eastAsia"/>
+        </w:rPr>
+        <w:t>4</w:t>
+      </w:r>
+    </w:p>
+    <w:p>
+      <w:r>
+        <w:rPr>
+          <w:rFonts w:hint="eastAsia"/>
+        </w:rPr>
+        <w:t>table</w:t>
+      </w:r>
+      <w:r>
         <w:t xml:space="preserve"> </w:t>
       </w:r>
       <w:r>
-        <w:t>type": "</w:t>
+        <w:rPr>
+          <w:rFonts w:hint="eastAsia"/>
+        </w:rPr>
+        <w:t>access</w:t>
+      </w:r>
+      <w:r>
+        <w:t xml:space="preserve"> </w:t>
+      </w:r>
+      <w:r>
+        <w:rPr>
+          <w:rFonts w:hint="eastAsia"/>
+        </w:rPr>
+        <w:t>类型的审计结果</w:t>
+      </w:r>
+    </w:p>
+    <w:p>
+      <w:r>
+        <w:t>{</w:t>
+      </w:r>
+    </w:p>
+    <w:p>
+      <w:r>
+        <w:t xml:space="preserve">      "timestamp":    "2018-10-19 16:42:36",</w:t>
+      </w:r>
+    </w:p>
+    <w:p>
+      <w:r>
+        <w:t xml:space="preserve">      "type": "table access",</w:t>
+      </w:r>
+    </w:p>
+    <w:p>
+      <w:r>
+        <w:t xml:space="preserve">      "</w:t>
+      </w:r>
+      <w:r>
+        <w:rPr>
+          <w:rFonts w:hint="eastAsia"/>
+        </w:rPr>
+        <w:t>sub</w:t>
+      </w:r>
+      <w:r>
+        <w:t xml:space="preserve"> type": "</w:t>
+      </w:r>
+      <w:r>
+        <w:rPr>
+          <w:rFonts w:hint="eastAsia"/>
+        </w:rPr>
+        <w:t>read</w:t>
+      </w:r>
+      <w:r>
+        <w:t>",</w:t>
+      </w:r>
+    </w:p>
+    <w:p>
+      <w:r>
+        <w:t xml:space="preserve">      "</w:t>
       </w:r>
       <w:proofErr w:type="spellStart"/>
       <w:r>
-        <w:rPr>
-          <w:rFonts w:hint="eastAsia"/>
-        </w:rPr>
-        <w:t>preparse</w:t>
+        <w:t>connection_id</w:t>
       </w:r>
       <w:proofErr w:type="spellEnd"/>
       <w:r>
+        <w:t>":        3,</w:t>
+      </w:r>
+    </w:p>
+    <w:p>
+      <w:r>
+        <w:t xml:space="preserve">      "</w:t>
+      </w:r>
+      <w:proofErr w:type="spellStart"/>
+      <w:r>
+        <w:t>sql_command_id</w:t>
+      </w:r>
+      <w:proofErr w:type="spellEnd"/>
+      <w:r>
+        <w:t>":       0,</w:t>
+      </w:r>
+    </w:p>
+    <w:p>
+      <w:r>
+        <w:t xml:space="preserve">      "</w:t>
+      </w:r>
+      <w:proofErr w:type="spellStart"/>
+      <w:r>
+        <w:t>sqltext</w:t>
+      </w:r>
+      <w:proofErr w:type="spellEnd"/>
+      <w:r>
+        <w:t>":      "select * from audit_test1",</w:t>
+      </w:r>
+    </w:p>
+    <w:p>
+      <w:r>
+        <w:t xml:space="preserve">      "</w:t>
+      </w:r>
+      <w:proofErr w:type="spellStart"/>
+      <w:r>
+        <w:t>table_database</w:t>
+      </w:r>
+      <w:proofErr w:type="spellEnd"/>
+      <w:r>
+        <w:t>":       "</w:t>
+      </w:r>
+      <w:proofErr w:type="spellStart"/>
+      <w:r>
+        <w:t>audit_testdb</w:t>
+      </w:r>
+      <w:proofErr w:type="spellEnd"/>
+      <w:r>
         <w:t>",</w:t>
       </w:r>
     </w:p>
@@ -12897,98 +12804,82 @@
       </w:r>
       <w:proofErr w:type="spellStart"/>
       <w:r>
-        <w:t>sqltext</w:t>
+        <w:t>table_name</w:t>
       </w:r>
       <w:proofErr w:type="spellEnd"/>
       <w:r>
-        <w:t>":      "show global variables like '%audit%'",</w:t>
+        <w:t>":   "audit_test1"</w:t>
+      </w:r>
+    </w:p>
+    <w:p>
+      <w:r>
+        <w:t>}</w:t>
+      </w:r>
+    </w:p>
+    <w:p>
+      <w:r>
+        <w:rPr>
+          <w:rFonts w:hint="eastAsia"/>
+        </w:rPr>
+        <w:t xml:space="preserve">样例 </w:t>
+      </w:r>
+      <w:r>
+        <w:t>5</w:t>
+      </w:r>
+    </w:p>
+    <w:p>
+      <w:r>
+        <w:rPr>
+          <w:rFonts w:hint="eastAsia"/>
+        </w:rPr>
+        <w:t>global</w:t>
+      </w:r>
+      <w:r>
+        <w:t xml:space="preserve"> </w:t>
+      </w:r>
+      <w:r>
+        <w:rPr>
+          <w:rFonts w:hint="eastAsia"/>
+        </w:rPr>
+        <w:t>variable</w:t>
+      </w:r>
+      <w:r>
+        <w:t xml:space="preserve"> </w:t>
+      </w:r>
+      <w:r>
+        <w:rPr>
+          <w:rFonts w:hint="eastAsia"/>
+        </w:rPr>
+        <w:t>类型审计结果</w:t>
+      </w:r>
+    </w:p>
+    <w:p>
+      <w:r>
+        <w:t>{</w:t>
+      </w:r>
+    </w:p>
+    <w:p>
+      <w:r>
+        <w:t xml:space="preserve">      "timestamp":    "2018-10-19 18:08:46",</w:t>
+      </w:r>
+    </w:p>
+    <w:p>
+      <w:r>
+        <w:t xml:space="preserve">      "type": "</w:t>
+      </w:r>
+      <w:proofErr w:type="spellStart"/>
+      <w:r>
+        <w:t>global_variable</w:t>
+      </w:r>
+      <w:proofErr w:type="spellEnd"/>
+      <w:r>
+        <w:t>",</w:t>
       </w:r>
     </w:p>
     <w:p>
       <w:r>
         <w:t xml:space="preserve">      "</w:t>
       </w:r>
-      <w:proofErr w:type="spellStart"/>
-      <w:r>
-        <w:t>pluginflag</w:t>
-      </w:r>
-      <w:proofErr w:type="spellEnd"/>
-      <w:r>
-        <w:t>":   0</w:t>
-      </w:r>
-    </w:p>
-    <w:p>
-      <w:r>
-        <w:rPr>
-          <w:rFonts w:hint="eastAsia"/>
-        </w:rPr>
-        <w:t>}</w:t>
-      </w:r>
-    </w:p>
-    <w:p>
-      <w:r>
-        <w:rPr>
-          <w:rFonts w:hint="eastAsia"/>
-        </w:rPr>
-        <w:t>样例</w:t>
-      </w:r>
-      <w:r>
-        <w:rPr>
-          <w:rFonts w:hint="eastAsia"/>
-        </w:rPr>
-        <w:t>4</w:t>
-      </w:r>
-    </w:p>
-    <w:p>
-      <w:r>
-        <w:rPr>
-          <w:rFonts w:hint="eastAsia"/>
-        </w:rPr>
-        <w:t>table</w:t>
-      </w:r>
-      <w:r>
-        <w:t xml:space="preserve"> </w:t>
-      </w:r>
-      <w:r>
-        <w:rPr>
-          <w:rFonts w:hint="eastAsia"/>
-        </w:rPr>
-        <w:t>access</w:t>
-      </w:r>
-      <w:r>
-        <w:t xml:space="preserve"> </w:t>
-      </w:r>
-      <w:r>
-        <w:rPr>
-          <w:rFonts w:hint="eastAsia"/>
-        </w:rPr>
-        <w:t>类型的审计结果</w:t>
-      </w:r>
-    </w:p>
-    <w:p>
-      <w:r>
-        <w:t>{</w:t>
-      </w:r>
-    </w:p>
-    <w:p>
-      <w:r>
-        <w:t xml:space="preserve">      "timestamp":    "2018-10-19 16:42:36",</w:t>
-      </w:r>
-    </w:p>
-    <w:p>
-      <w:r>
-        <w:t xml:space="preserve">      "type": "table access",</w:t>
-      </w:r>
-    </w:p>
-    <w:p>
-      <w:pPr>
-        <w:rPr>
-          <w:rFonts w:hint="eastAsia"/>
-        </w:rPr>
-      </w:pPr>
-      <w:r>
-        <w:t xml:space="preserve">      "</w:t>
-      </w:r>
       <w:r>
         <w:rPr>
           <w:rFonts w:hint="eastAsia"/>
@@ -12996,179 +12887,7 @@
         <w:t>sub</w:t>
       </w:r>
       <w:r>
-        <w:t xml:space="preserve"> </w:t>
-      </w:r>
-      <w:r>
-        <w:t>type": "</w:t>
-      </w:r>
-      <w:r>
-        <w:rPr>
-          <w:rFonts w:hint="eastAsia"/>
-        </w:rPr>
-        <w:t>read</w:t>
-      </w:r>
-      <w:r>
-        <w:t>",</w:t>
-      </w:r>
-    </w:p>
-    <w:p>
-      <w:r>
-        <w:t xml:space="preserve">      "</w:t>
-      </w:r>
-      <w:proofErr w:type="spellStart"/>
-      <w:r>
-        <w:t>connection_id</w:t>
-      </w:r>
-      <w:proofErr w:type="spellEnd"/>
-      <w:r>
-        <w:t>":        3,</w:t>
-      </w:r>
-    </w:p>
-    <w:p>
-      <w:r>
-        <w:t xml:space="preserve">      "</w:t>
-      </w:r>
-      <w:proofErr w:type="spellStart"/>
-      <w:r>
-        <w:t>sql_command_id</w:t>
-      </w:r>
-      <w:proofErr w:type="spellEnd"/>
-      <w:r>
-        <w:t>":       0,</w:t>
-      </w:r>
-    </w:p>
-    <w:p>
-      <w:r>
-        <w:t xml:space="preserve">      "</w:t>
-      </w:r>
-      <w:proofErr w:type="spellStart"/>
-      <w:r>
-        <w:t>sqltext</w:t>
-      </w:r>
-      <w:proofErr w:type="spellEnd"/>
-      <w:r>
-        <w:t>":      "select * from audit_test1",</w:t>
-      </w:r>
-    </w:p>
-    <w:p>
-      <w:r>
-        <w:t xml:space="preserve">      "</w:t>
-      </w:r>
-      <w:proofErr w:type="spellStart"/>
-      <w:r>
-        <w:t>table_database</w:t>
-      </w:r>
-      <w:proofErr w:type="spellEnd"/>
-      <w:r>
-        <w:t>":       "</w:t>
-      </w:r>
-      <w:proofErr w:type="spellStart"/>
-      <w:r>
-        <w:t>audit_testdb</w:t>
-      </w:r>
-      <w:proofErr w:type="spellEnd"/>
-      <w:r>
-        <w:t>",</w:t>
-      </w:r>
-    </w:p>
-    <w:p>
-      <w:r>
-        <w:t xml:space="preserve">      "</w:t>
-      </w:r>
-      <w:proofErr w:type="spellStart"/>
-      <w:r>
-        <w:t>table_name</w:t>
-      </w:r>
-      <w:proofErr w:type="spellEnd"/>
-      <w:r>
-        <w:t>":   "audit_test1"</w:t>
-      </w:r>
-    </w:p>
-    <w:p>
-      <w:r>
-        <w:t>}</w:t>
-      </w:r>
-    </w:p>
-    <w:p>
-      <w:r>
-        <w:rPr>
-          <w:rFonts w:hint="eastAsia"/>
-        </w:rPr>
-        <w:t xml:space="preserve">样例 </w:t>
-      </w:r>
-      <w:r>
-        <w:t>5</w:t>
-      </w:r>
-    </w:p>
-    <w:p>
-      <w:r>
-        <w:rPr>
-          <w:rFonts w:hint="eastAsia"/>
-        </w:rPr>
-        <w:t>global</w:t>
-      </w:r>
-      <w:r>
-        <w:t xml:space="preserve"> </w:t>
-      </w:r>
-      <w:r>
-        <w:rPr>
-          <w:rFonts w:hint="eastAsia"/>
-        </w:rPr>
-        <w:t>variable</w:t>
-      </w:r>
-      <w:r>
-        <w:t xml:space="preserve"> </w:t>
-      </w:r>
-      <w:r>
-        <w:rPr>
-          <w:rFonts w:hint="eastAsia"/>
-        </w:rPr>
-        <w:t>类型审计结果</w:t>
-      </w:r>
-    </w:p>
-    <w:p>
-      <w:r>
-        <w:t>{</w:t>
-      </w:r>
-    </w:p>
-    <w:p>
-      <w:r>
-        <w:t xml:space="preserve">      "timestamp":    "2018-10-19 18:08:46",</w:t>
-      </w:r>
-    </w:p>
-    <w:p>
-      <w:r>
-        <w:t xml:space="preserve">      "type": "</w:t>
-      </w:r>
-      <w:proofErr w:type="spellStart"/>
-      <w:r>
-        <w:t>global_variable</w:t>
-      </w:r>
-      <w:proofErr w:type="spellEnd"/>
-      <w:r>
-        <w:t>",</w:t>
-      </w:r>
-    </w:p>
-    <w:p>
-      <w:pPr>
-        <w:rPr>
-          <w:rFonts w:hint="eastAsia"/>
-        </w:rPr>
-      </w:pPr>
-      <w:r>
-        <w:t xml:space="preserve">      "</w:t>
-      </w:r>
-      <w:r>
-        <w:rPr>
-          <w:rFonts w:hint="eastAsia"/>
-        </w:rPr>
-        <w:t>sub</w:t>
-      </w:r>
-      <w:r>
-        <w:t xml:space="preserve"> </w:t>
-      </w:r>
-      <w:r>
-        <w:t>type": "</w:t>
+        <w:t xml:space="preserve"> type": "</w:t>
       </w:r>
       <w:r>
         <w:rPr>
@@ -13290,11 +13009,6 @@
       </w:r>
     </w:p>
     <w:p>
-      <w:pPr>
-        <w:rPr>
-          <w:rFonts w:hint="eastAsia"/>
-        </w:rPr>
-      </w:pPr>
       <w:r>
         <w:t xml:space="preserve">      "</w:t>
       </w:r>
@@ -13305,10 +13019,103 @@
         <w:t>sub</w:t>
       </w:r>
       <w:r>
+        <w:t xml:space="preserve"> type": "</w:t>
+      </w:r>
+      <w:r>
+        <w:rPr>
+          <w:rFonts w:hint="eastAsia"/>
+        </w:rPr>
+        <w:t>start</w:t>
+      </w:r>
+      <w:r>
+        <w:t>",</w:t>
+      </w:r>
+    </w:p>
+    <w:p>
+      <w:r>
+        <w:t xml:space="preserve">      "status":       0,</w:t>
+      </w:r>
+    </w:p>
+    <w:p>
+      <w:r>
+        <w:t xml:space="preserve">      "</w:t>
+      </w:r>
+      <w:proofErr w:type="spellStart"/>
+      <w:r>
+        <w:t>connectionid</w:t>
+      </w:r>
+      <w:proofErr w:type="spellEnd"/>
+      <w:r>
+        <w:t>": 1,</w:t>
+      </w:r>
+    </w:p>
+    <w:p>
+      <w:r>
+        <w:t xml:space="preserve">      "</w:t>
+      </w:r>
+      <w:proofErr w:type="spellStart"/>
+      <w:r>
+        <w:t>commandid</w:t>
+      </w:r>
+      <w:proofErr w:type="spellEnd"/>
+      <w:r>
+        <w:t>":    3</w:t>
+      </w:r>
+    </w:p>
+    <w:p>
+      <w:r>
+        <w:t>}</w:t>
+      </w:r>
+    </w:p>
+    <w:p>
+      <w:r>
+        <w:rPr>
+          <w:rFonts w:hint="eastAsia"/>
+        </w:rPr>
+        <w:t>样例7</w:t>
+      </w:r>
+      <w:r>
         <w:t xml:space="preserve"> </w:t>
       </w:r>
-      <w:r>
-        <w:t>type": "</w:t>
+    </w:p>
+    <w:p>
+      <w:r>
+        <w:t xml:space="preserve">query </w:t>
+      </w:r>
+      <w:r>
+        <w:rPr>
+          <w:rFonts w:hint="eastAsia"/>
+        </w:rPr>
+        <w:t>类型审计结果</w:t>
+      </w:r>
+    </w:p>
+    <w:p>
+      <w:r>
+        <w:t>{</w:t>
+      </w:r>
+    </w:p>
+    <w:p>
+      <w:r>
+        <w:t xml:space="preserve">      "timestamp":    "2018-10-21 15:24:55",</w:t>
+      </w:r>
+    </w:p>
+    <w:p>
+      <w:r>
+        <w:t xml:space="preserve">      "type": "query",</w:t>
+      </w:r>
+    </w:p>
+    <w:p>
+      <w:r>
+        <w:t xml:space="preserve">      "</w:t>
+      </w:r>
+      <w:r>
+        <w:rPr>
+          <w:rFonts w:hint="eastAsia"/>
+        </w:rPr>
+        <w:t>sub</w:t>
+      </w:r>
+      <w:r>
+        <w:t xml:space="preserve"> type": "</w:t>
       </w:r>
       <w:r>
         <w:rPr>
@@ -13335,7 +13142,7 @@
       </w:r>
       <w:proofErr w:type="spellEnd"/>
       <w:r>
-        <w:t>": 1,</w:t>
+        <w:t>": 3,</w:t>
       </w:r>
     </w:p>
     <w:p>
@@ -13344,141 +13151,27 @@
       </w:r>
       <w:proofErr w:type="spellStart"/>
       <w:r>
-        <w:t>commandid</w:t>
+        <w:t>sqlcommandid</w:t>
       </w:r>
       <w:proofErr w:type="spellEnd"/>
       <w:r>
-        <w:t>":    3</w:t>
-      </w:r>
-    </w:p>
-    <w:p>
-      <w:r>
-        <w:t>}</w:t>
-      </w:r>
-    </w:p>
-    <w:p>
-      <w:r>
-        <w:rPr>
-          <w:rFonts w:hint="eastAsia"/>
-        </w:rPr>
-        <w:t>样例7</w:t>
-      </w:r>
-      <w:r>
-        <w:t xml:space="preserve"> </w:t>
-      </w:r>
-    </w:p>
-    <w:p>
-      <w:pPr>
-        <w:rPr>
-          <w:rFonts w:hint="eastAsia"/>
-        </w:rPr>
-      </w:pPr>
-      <w:r>
-        <w:t xml:space="preserve">query </w:t>
-      </w:r>
-      <w:r>
-        <w:rPr>
-          <w:rFonts w:hint="eastAsia"/>
-        </w:rPr>
-        <w:t>类型审计结果</w:t>
-      </w:r>
-    </w:p>
-    <w:p>
-      <w:r>
-        <w:t>{</w:t>
-      </w:r>
-    </w:p>
-    <w:p>
-      <w:r>
-        <w:t xml:space="preserve">      "timestamp":    "2018-10-21 15:24:55",</w:t>
-      </w:r>
-    </w:p>
-    <w:p>
-      <w:r>
-        <w:t xml:space="preserve">      "type": "query",</w:t>
-      </w:r>
-    </w:p>
-    <w:p>
-      <w:pPr>
-        <w:rPr>
-          <w:rFonts w:hint="eastAsia"/>
-        </w:rPr>
-      </w:pPr>
+        <w:t>": 118,</w:t>
+      </w:r>
+    </w:p>
+    <w:p>
       <w:r>
         <w:t xml:space="preserve">      "</w:t>
       </w:r>
-      <w:r>
-        <w:rPr>
-          <w:rFonts w:hint="eastAsia"/>
-        </w:rPr>
-        <w:t>sub</w:t>
-      </w:r>
-      <w:r>
-        <w:t xml:space="preserve"> </w:t>
-      </w:r>
-      <w:r>
-        <w:t>type": "</w:t>
-      </w:r>
-      <w:r>
-        <w:rPr>
-          <w:rFonts w:hint="eastAsia"/>
-        </w:rPr>
-        <w:t>start</w:t>
-      </w:r>
-      <w:r>
-        <w:t>",</w:t>
-      </w:r>
-    </w:p>
-    <w:p>
-      <w:r>
-        <w:t xml:space="preserve">      "status":       0,</w:t>
-      </w:r>
-    </w:p>
-    <w:p>
-      <w:r>
-        <w:t xml:space="preserve">      "</w:t>
-      </w:r>
       <w:proofErr w:type="spellStart"/>
       <w:r>
-        <w:t>connectionid</w:t>
+        <w:t>sqltext</w:t>
       </w:r>
       <w:proofErr w:type="spellEnd"/>
       <w:r>
-        <w:t>": 3,</w:t>
-      </w:r>
-    </w:p>
-    <w:p>
-      <w:r>
-        <w:t xml:space="preserve">      "</w:t>
-      </w:r>
-      <w:proofErr w:type="spellStart"/>
-      <w:r>
-        <w:t>sqlcommandid</w:t>
-      </w:r>
-      <w:proofErr w:type="spellEnd"/>
-      <w:r>
-        <w:t>": 118,</w:t>
-      </w:r>
-    </w:p>
-    <w:p>
-      <w:r>
-        <w:t xml:space="preserve">      "</w:t>
-      </w:r>
-      <w:proofErr w:type="spellStart"/>
-      <w:r>
-        <w:t>sqltext</w:t>
-      </w:r>
-      <w:proofErr w:type="spellEnd"/>
-      <w:r>
         <w:t>":      "show plugins"</w:t>
       </w:r>
     </w:p>
     <w:p>
-      <w:pPr>
-        <w:rPr>
-          <w:rFonts w:hint="eastAsia"/>
-        </w:rPr>
-      </w:pPr>
       <w:r>
         <w:rPr>
           <w:rFonts w:hint="eastAsia"/>
@@ -13490,7 +13183,7 @@
       <w:pPr>
         <w:pStyle w:val="2"/>
       </w:pPr>
-      <w:bookmarkStart w:id="53" w:name="_Toc414874633"/>
+      <w:bookmarkStart w:id="53" w:name="_Toc528077299"/>
       <w:r>
         <w:t>7</w:t>
       </w:r>
@@ -14219,9 +13912,9 @@
       </w:r>
     </w:p>
     <w:sectPr>
-      <w:headerReference w:type="default" r:id="rId6"/>
-      <w:footerReference w:type="even" r:id="rId7"/>
-      <w:footerReference w:type="default" r:id="rId8"/>
+      <w:headerReference w:type="default" r:id="rId7"/>
+      <w:footerReference w:type="even" r:id="rId8"/>
+      <w:footerReference w:type="default" r:id="rId9"/>
       <w:pgSz w:w="11906" w:h="16838"/>
       <w:pgMar w:top="1440" w:right="1797" w:bottom="1440" w:left="1797" w:header="851" w:footer="992" w:gutter="0"/>
       <w:pgNumType w:start="1" w:chapStyle="1" w:chapSep="colon"/>
@@ -14463,8 +14156,68 @@
   <w:p>
     <w:pPr>
       <w:pStyle w:val="a7"/>
-      <w:jc w:val="right"/>
+      <w:jc w:val="left"/>
     </w:pPr>
+    <w:r>
+      <w:rPr>
+        <w:noProof/>
+      </w:rPr>
+      <w:drawing>
+        <wp:inline distT="0" distB="0" distL="0" distR="0">
+          <wp:extent cx="1140507" cy="323788"/>
+          <wp:effectExtent l="0" t="0" r="2540" b="635"/>
+          <wp:docPr id="2" name="图片 2"/>
+          <wp:cNvGraphicFramePr>
+            <a:graphicFrameLocks xmlns:a="http://schemas.openxmlformats.org/drawingml/2006/main" noChangeAspect="1"/>
+          </wp:cNvGraphicFramePr>
+          <a:graphic xmlns:a="http://schemas.openxmlformats.org/drawingml/2006/main">
+            <a:graphicData uri="http://schemas.openxmlformats.org/drawingml/2006/picture">
+              <pic:pic xmlns:pic="http://schemas.openxmlformats.org/drawingml/2006/picture">
+                <pic:nvPicPr>
+                  <pic:cNvPr id="0" name="Picture 1"/>
+                  <pic:cNvPicPr>
+                    <a:picLocks noChangeAspect="1" noChangeArrowheads="1"/>
+                  </pic:cNvPicPr>
+                </pic:nvPicPr>
+                <pic:blipFill>
+                  <a:blip r:embed="rId1">
+                    <a:extLst>
+                      <a:ext uri="{28A0092B-C50C-407E-A947-70E740481C1C}">
+                        <a14:useLocalDpi xmlns:a14="http://schemas.microsoft.com/office/drawing/2010/main" val="0"/>
+                      </a:ext>
+                    </a:extLst>
+                  </a:blip>
+                  <a:srcRect/>
+                  <a:stretch>
+                    <a:fillRect/>
+                  </a:stretch>
+                </pic:blipFill>
+                <pic:spPr bwMode="auto">
+                  <a:xfrm>
+                    <a:off x="0" y="0"/>
+                    <a:ext cx="1209668" cy="343423"/>
+                  </a:xfrm>
+                  <a:prstGeom prst="rect">
+                    <a:avLst/>
+                  </a:prstGeom>
+                  <a:noFill/>
+                  <a:ln>
+                    <a:noFill/>
+                  </a:ln>
+                </pic:spPr>
+              </pic:pic>
+            </a:graphicData>
+          </a:graphic>
+        </wp:inline>
+      </w:drawing>
+    </w:r>
+    <w:r>
+      <w:tab/>
+    </w:r>
+    <w:r>
+      <w:tab/>
+      <w:t xml:space="preserve">   </w:t>
+    </w:r>
     <w:r>
       <w:t>HTP</w:t>
     </w:r>
@@ -15542,4 +15295,16 @@
   <a:objectDefaults/>
   <a:extraClrSchemeLst/>
 </a:theme>
+</file>
+
+<file path=customXml/item1.xml><?xml version="1.0" encoding="utf-8"?>
+<b:Sources xmlns:b="http://schemas.openxmlformats.org/officeDocument/2006/bibliography" xmlns="http://schemas.openxmlformats.org/officeDocument/2006/bibliography" SelectedStyle="\APASixthEditionOfficeOnline.xsl" StyleName="APA" Version="6"/>
+</file>
+
+<file path=customXml/itemProps1.xml><?xml version="1.0" encoding="utf-8"?>
+<ds:datastoreItem xmlns:ds="http://schemas.openxmlformats.org/officeDocument/2006/customXml" ds:itemID="{4321154A-E5AF-4FF3-9873-E745219C1C09}">
+  <ds:schemaRefs>
+    <ds:schemaRef ds:uri="http://schemas.openxmlformats.org/officeDocument/2006/bibliography"/>
+  </ds:schemaRefs>
+</ds:datastoreItem>
 </file>
</xml_diff>